<commit_message>
Update user manual, update scripts, add planned run scripts that help tie things together
</commit_message>
<xml_diff>
--- a/GS-MFA_user_manual.docx
+++ b/GS-MFA_user_manual.docx
@@ -1,12 +1,7 @@
 
 <file path=word/document.xml><?xml version="1.0" encoding="utf-8"?>
-<w:document xmlns:wpc="http://schemas.microsoft.com/office/word/2010/wordprocessingCanvas" xmlns:cx="http://schemas.microsoft.com/office/drawing/2014/chartex" xmlns:cx1="http://schemas.microsoft.com/office/drawing/2015/9/8/chartex" xmlns:cx2="http://schemas.microsoft.com/office/drawing/2015/10/21/chartex" xmlns:cx3="http://schemas.microsoft.com/office/drawing/2016/5/9/chartex" xmlns:cx4="http://schemas.microsoft.com/office/drawing/2016/5/10/chartex" xmlns:cx5="http://schemas.microsoft.com/office/drawing/2016/5/11/chartex" xmlns:cx6="http://schemas.microsoft.com/office/drawing/2016/5/12/chartex" xmlns:cx7="http://schemas.microsoft.com/office/drawing/2016/5/13/chartex" xmlns:cx8="http://schemas.microsoft.com/office/drawing/2016/5/14/chartex" xmlns:mc="http://schemas.openxmlformats.org/markup-compatibility/2006" xmlns:aink="http://schemas.microsoft.com/office/drawing/2016/ink" xmlns:am3d="http://schemas.microsoft.com/office/drawing/2017/model3d" xmlns:o="urn:schemas-microsoft-com:office:office" xmlns:r="http://schemas.openxmlformats.org/officeDocument/2006/relationships" xmlns:m="http://schemas.openxmlformats.org/officeDocument/2006/math" xmlns:v="urn:schemas-microsoft-com:vml" xmlns:wp14="http://schemas.microsoft.com/office/word/2010/wordprocessingDrawing" xmlns:wp="http://schemas.openxmlformats.org/drawingml/2006/wordprocessingDrawing" xmlns:w10="urn:schemas-microsoft-com:office:word" xmlns:w="http://schemas.openxmlformats.org/wordprocessingml/2006/main" xmlns:w14="http://schemas.microsoft.com/office/word/2010/wordml" xmlns:w15="http://schemas.microsoft.com/office/word/2012/wordml" xmlns:w16cid="http://schemas.microsoft.com/office/word/2016/wordml/cid" xmlns:w16se="http://schemas.microsoft.com/office/word/2015/wordml/symex" xmlns:wpg="http://schemas.microsoft.com/office/word/2010/wordprocessingGroup" xmlns:wpi="http://schemas.microsoft.com/office/word/2010/wordprocessingInk" xmlns:wne="http://schemas.microsoft.com/office/word/2006/wordml" xmlns:wps="http://schemas.microsoft.com/office/word/2010/wordprocessingShape" mc:Ignorable="w14 w15 w16se w16cid wp14">
+<w:document xmlns:wpc="http://schemas.microsoft.com/office/word/2010/wordprocessingCanvas" xmlns:cx="http://schemas.microsoft.com/office/drawing/2014/chartex" xmlns:cx1="http://schemas.microsoft.com/office/drawing/2015/9/8/chartex" xmlns:cx2="http://schemas.microsoft.com/office/drawing/2015/10/21/chartex" xmlns:cx3="http://schemas.microsoft.com/office/drawing/2016/5/9/chartex" xmlns:cx4="http://schemas.microsoft.com/office/drawing/2016/5/10/chartex" xmlns:cx5="http://schemas.microsoft.com/office/drawing/2016/5/11/chartex" xmlns:cx6="http://schemas.microsoft.com/office/drawing/2016/5/12/chartex" xmlns:cx7="http://schemas.microsoft.com/office/drawing/2016/5/13/chartex" xmlns:cx8="http://schemas.microsoft.com/office/drawing/2016/5/14/chartex" xmlns:mc="http://schemas.openxmlformats.org/markup-compatibility/2006" xmlns:aink="http://schemas.microsoft.com/office/drawing/2016/ink" xmlns:am3d="http://schemas.microsoft.com/office/drawing/2017/model3d" xmlns:o="urn:schemas-microsoft-com:office:office" xmlns:r="http://schemas.openxmlformats.org/officeDocument/2006/relationships" xmlns:m="http://schemas.openxmlformats.org/officeDocument/2006/math" xmlns:v="urn:schemas-microsoft-com:vml" xmlns:wp14="http://schemas.microsoft.com/office/word/2010/wordprocessingDrawing" xmlns:wp="http://schemas.openxmlformats.org/drawingml/2006/wordprocessingDrawing" xmlns:w10="urn:schemas-microsoft-com:office:word" xmlns:w="http://schemas.openxmlformats.org/wordprocessingml/2006/main" xmlns:w14="http://schemas.microsoft.com/office/word/2010/wordml" xmlns:w15="http://schemas.microsoft.com/office/word/2012/wordml" xmlns:w16cex="http://schemas.microsoft.com/office/word/2018/wordml/cex" xmlns:w16cid="http://schemas.microsoft.com/office/word/2016/wordml/cid" xmlns:w16="http://schemas.microsoft.com/office/word/2018/wordml" xmlns:w16sdtdh="http://schemas.microsoft.com/office/word/2020/wordml/sdtdatahash" xmlns:w16se="http://schemas.microsoft.com/office/word/2015/wordml/symex" xmlns:wpg="http://schemas.microsoft.com/office/word/2010/wordprocessingGroup" xmlns:wpi="http://schemas.microsoft.com/office/word/2010/wordprocessingInk" xmlns:wne="http://schemas.microsoft.com/office/word/2006/wordml" xmlns:wps="http://schemas.microsoft.com/office/word/2010/wordprocessingShape" mc:Ignorable="w14 w15 w16se w16cid w16 w16cex w16sdtdh wp14">
   <w:body>
-    <w:p>
-      <w:pPr>
-        <w:pStyle w:val="Default"/>
-      </w:pPr>
-    </w:p>
     <w:p>
       <w:pPr>
         <w:pStyle w:val="Title"/>
@@ -26,18 +21,53 @@
       </w:r>
     </w:p>
     <w:p>
+      <w:pPr>
+        <w:pStyle w:val="Title"/>
+      </w:pPr>
       <w:r>
         <w:t>User Manual</w:t>
       </w:r>
     </w:p>
     <w:p>
-      <w:r>
-        <w:t>First draft: Saratram Gopalakrishnan</w:t>
-      </w:r>
-    </w:p>
-    <w:p>
-      <w:r>
-        <w:t>Revision 1: Hoang Dinh</w:t>
+      <w:pPr>
+        <w:pStyle w:val="NoSpacing"/>
+      </w:pPr>
+    </w:p>
+    <w:p>
+      <w:pPr>
+        <w:pStyle w:val="NoSpacing"/>
+      </w:pPr>
+      <w:r>
+        <w:t>Software and f</w:t>
+      </w:r>
+      <w:r>
+        <w:t>irst draft</w:t>
+      </w:r>
+      <w:r>
+        <w:t xml:space="preserve"> </w:t>
+      </w:r>
+      <w:r>
+        <w:t xml:space="preserve">written </w:t>
+      </w:r>
+      <w:r>
+        <w:t>by</w:t>
+      </w:r>
+      <w:r>
+        <w:t xml:space="preserve"> Saratram Gopalakrishnan</w:t>
+      </w:r>
+    </w:p>
+    <w:p>
+      <w:pPr>
+        <w:pStyle w:val="NoSpacing"/>
+      </w:pPr>
+      <w:r>
+        <w:t>Past c</w:t>
+      </w:r>
+      <w:r>
+        <w:t>ontributors</w:t>
+      </w:r>
+      <w:r>
+        <w:t>: Hoang Dinh</w:t>
       </w:r>
       <w:r>
         <w:t>, Charles Foster</w:t>
@@ -48,7 +78,16 @@
     </w:p>
     <w:p>
       <w:r>
-        <w:t>Date: 10/24/2019</w:t>
+        <w:t>Current r</w:t>
+      </w:r>
+      <w:r>
+        <w:t>evision (11/30/2021)</w:t>
+      </w:r>
+      <w:r>
+        <w:t xml:space="preserve"> by </w:t>
+      </w:r>
+      <w:r>
+        <w:t>Hoang Dinh</w:t>
       </w:r>
     </w:p>
     <w:p>
@@ -84,8 +123,6 @@
       <w:r>
         <w:t>S</w:t>
       </w:r>
-      <w:bookmarkStart w:id="0" w:name="_GoBack"/>
-      <w:bookmarkEnd w:id="0"/>
       <w:r>
         <w:t xml:space="preserve">-MFA is a </w:t>
       </w:r>
@@ -96,7 +133,22 @@
         <w:t>program</w:t>
       </w:r>
       <w:r>
-        <w:t xml:space="preserve"> that is built to perform 13C-Metabolic flux analysis for large to genome-scale metabolic network.</w:t>
+        <w:t xml:space="preserve"> that is built to perform </w:t>
+      </w:r>
+      <w:r>
+        <w:rPr>
+          <w:vertAlign w:val="superscript"/>
+        </w:rPr>
+        <w:t>13</w:t>
+      </w:r>
+      <w:r>
+        <w:t>C-</w:t>
+      </w:r>
+      <w:r>
+        <w:t>m</w:t>
+      </w:r>
+      <w:r>
+        <w:t>etabolic flux analysis for large to genome-scale metabolic network.</w:t>
       </w:r>
       <w:r>
         <w:t xml:space="preserve"> The scripts used </w:t>
@@ -215,60 +267,63 @@
         <w:pStyle w:val="Heading1"/>
       </w:pPr>
       <w:r>
+        <w:t xml:space="preserve">2. </w:t>
+      </w:r>
+      <w:r>
+        <w:t>Program</w:t>
+      </w:r>
+      <w:r>
+        <w:t xml:space="preserve"> structure</w:t>
+      </w:r>
+    </w:p>
+    <w:p>
+      <w:pPr>
+        <w:rPr>
+          <w:noProof/>
+        </w:rPr>
+      </w:pPr>
+      <w:r>
+        <w:t>The program uses MATLAB as the platform</w:t>
+      </w:r>
+      <w:r>
+        <w:t xml:space="preserve"> and require</w:t>
+      </w:r>
+      <w:r>
+        <w:t>s</w:t>
+      </w:r>
+      <w:r>
+        <w:t xml:space="preserve"> </w:t>
+      </w:r>
+      <w:r>
+        <w:t>the following</w:t>
+      </w:r>
+      <w:r>
+        <w:t xml:space="preserve"> user</w:t>
+      </w:r>
+      <w:r>
+        <w:t>-defined</w:t>
+      </w:r>
+      <w:r>
+        <w:t xml:space="preserve"> input</w:t>
+      </w:r>
+      <w:r>
+        <w:t>s</w:t>
+      </w:r>
+      <w:r>
+        <w:t>:</w:t>
+      </w:r>
+      <w:r>
+        <w:t xml:space="preserve"> (i) metabolic model, (ii) atom mapping model, and (iii) labeling experiments. </w:t>
+      </w:r>
+      <w:r>
+        <w:t xml:space="preserve">The program </w:t>
+      </w:r>
+      <w:r>
+        <w:t xml:space="preserve">identifies </w:t>
+      </w:r>
+      <w:r>
         <w:lastRenderedPageBreak/>
-        <w:t xml:space="preserve">2. </w:t>
-      </w:r>
-      <w:r>
-        <w:t>Program</w:t>
-      </w:r>
-      <w:r>
-        <w:t xml:space="preserve"> structure</w:t>
-      </w:r>
-    </w:p>
-    <w:p>
-      <w:pPr>
-        <w:rPr>
-          <w:noProof/>
-        </w:rPr>
-      </w:pPr>
-      <w:r>
-        <w:t>The program uses MATLAB as the platform</w:t>
-      </w:r>
-      <w:r>
-        <w:t xml:space="preserve"> and require</w:t>
-      </w:r>
-      <w:r>
-        <w:t>s</w:t>
-      </w:r>
-      <w:r>
-        <w:t xml:space="preserve"> </w:t>
-      </w:r>
-      <w:r>
-        <w:t>the following</w:t>
-      </w:r>
-      <w:r>
-        <w:t xml:space="preserve"> user</w:t>
-      </w:r>
-      <w:r>
-        <w:t>-defined</w:t>
-      </w:r>
-      <w:r>
-        <w:t xml:space="preserve"> input</w:t>
-      </w:r>
-      <w:r>
-        <w:t>s</w:t>
-      </w:r>
-      <w:r>
-        <w:t>:</w:t>
-      </w:r>
-      <w:r>
-        <w:t xml:space="preserve"> (i) metabolic model, (ii) atom mapping model, and (iii) labeling experiments. </w:t>
-      </w:r>
-      <w:r>
-        <w:t xml:space="preserve">The program </w:t>
-      </w:r>
-      <w:r>
-        <w:t>identifies the</w:t>
+        <w:t>the</w:t>
       </w:r>
       <w:r>
         <w:t xml:space="preserve"> flux distribution that </w:t>
@@ -1194,7 +1249,6 @@
                 <w:sz w:val="20"/>
                 <w:szCs w:val="20"/>
               </w:rPr>
-              <w:lastRenderedPageBreak/>
               <w:t>metid</w:t>
             </w:r>
           </w:p>
@@ -1270,6 +1324,7 @@
                 <w:sz w:val="20"/>
                 <w:szCs w:val="20"/>
               </w:rPr>
+              <w:lastRenderedPageBreak/>
               <w:t>“_d”: (“diluted”) metabolite at which the scripts extract model predicted MDV</w:t>
             </w:r>
           </w:p>
@@ -1292,6 +1347,7 @@
                 <w:sz w:val="20"/>
                 <w:szCs w:val="20"/>
               </w:rPr>
+              <w:lastRenderedPageBreak/>
               <w:t>metname</w:t>
             </w:r>
           </w:p>
@@ -2236,11 +2292,20 @@
     </w:p>
     <w:p>
       <w:r>
+        <w:t xml:space="preserve">Description: Load </w:t>
+      </w:r>
+      <w:r>
+        <w:t>user defined run settings for subsequent program execution</w:t>
+      </w:r>
+      <w:r>
+        <w:t xml:space="preserve">. Please copy the file “defopt_source.m” to the folder of your run instance (or technically, wherever recorded in the </w:t>
+      </w:r>
+      <w:r>
         <w:lastRenderedPageBreak/>
-        <w:t xml:space="preserve">Description: Load </w:t>
-      </w:r>
-      <w:r>
-        <w:t>user defined run settings for subsequent program execution</w:t>
+        <w:t>MATLAB path), modify it to your settings, and rename the file to “defopt.m”.</w:t>
+      </w:r>
+      <w:r>
+        <w:t xml:space="preserve"> This is done so that the provided settings in “defopt_source.m” does not overwrite settings in your customized “defopt.m”</w:t>
       </w:r>
     </w:p>
     <w:p>
@@ -3794,6 +3859,7 @@
                 <w:sz w:val="20"/>
                 <w:szCs w:val="20"/>
               </w:rPr>
+              <w:lastRenderedPageBreak/>
               <w:t>‘</w:t>
             </w:r>
             <w:r>
@@ -5019,6 +5085,7 @@
                 <w:sz w:val="20"/>
                 <w:szCs w:val="20"/>
               </w:rPr>
+              <w:lastRenderedPageBreak/>
               <w:t>For dilution flux, set it to 100 (corresponding to 100% of metabolite pool)</w:t>
             </w:r>
           </w:p>
@@ -6046,6 +6113,7 @@
           <w:i/>
           <w:iCs/>
         </w:rPr>
+        <w:lastRenderedPageBreak/>
         <w:t>[res, impres] = confintestimate(res, emod)</w:t>
       </w:r>
     </w:p>
@@ -6119,13 +6187,71 @@
       </w:r>
     </w:p>
     <w:p>
-      <w:r>
-        <w:t>None recorded.</w:t>
-      </w:r>
-    </w:p>
-    <w:p>
-      <w:r>
-        <w:t>Suggestions: Make sure your metabolic model is consistent throughout. Consistent IDs usage and typo-free.</w:t>
+      <w:pPr>
+        <w:pStyle w:val="NoSpacing"/>
+      </w:pPr>
+      <w:r>
+        <w:rPr>
+          <w:b/>
+          <w:bCs/>
+        </w:rPr>
+        <w:t>Program is stuck at this step.</w:t>
+      </w:r>
+    </w:p>
+    <w:p>
+      <w:pPr>
+        <w:pStyle w:val="NoSpacing"/>
+      </w:pPr>
+      <w:r>
+        <w:t xml:space="preserve">Typically, this step should take at most </w:t>
+      </w:r>
+      <w:r>
+        <w:t>1</w:t>
+      </w:r>
+      <w:r>
+        <w:t xml:space="preserve"> min</w:t>
+      </w:r>
+      <w:r>
+        <w:t>ute</w:t>
+      </w:r>
+      <w:r>
+        <w:t>. This is most likely due to the empty rows (after the last row of your spreadsheet) is being read. To resolve this, go to your spreadsheet and select all the empty rows (e.g., from the empty row right after the row with data to the last empty row accessible by Ctrl + DownArrow, or you can put your cursor at the first empty row then press Ctrl + Shift + DownArrow)</w:t>
+      </w:r>
+      <w:r>
+        <w:t>, and delete the whole rows.</w:t>
+      </w:r>
+    </w:p>
+    <w:p>
+      <w:pPr>
+        <w:pStyle w:val="NoSpacing"/>
+      </w:pPr>
+    </w:p>
+    <w:p>
+      <w:pPr>
+        <w:pStyle w:val="NoSpacing"/>
+        <w:rPr>
+          <w:b/>
+          <w:bCs/>
+        </w:rPr>
+      </w:pPr>
+      <w:r>
+        <w:rPr>
+          <w:b/>
+          <w:bCs/>
+        </w:rPr>
+        <w:t>Other s</w:t>
+      </w:r>
+      <w:r>
+        <w:rPr>
+          <w:b/>
+          <w:bCs/>
+        </w:rPr>
+        <w:t>uggestions</w:t>
+      </w:r>
+    </w:p>
+    <w:p>
+      <w:r>
+        <w:t>Make sure your metabolic model is consistent throughout. Consistent IDs usage and typo-free.</w:t>
       </w:r>
     </w:p>
     <w:p>
@@ -6140,11 +6266,83 @@
       </w:r>
     </w:p>
     <w:p>
-      <w:r>
-        <w:t>MATLAB functions will raise a warning if it detected inconsistency in mappings.</w:t>
-      </w:r>
-    </w:p>
-    <w:p>
+      <w:pPr>
+        <w:pStyle w:val="NoSpacing"/>
+      </w:pPr>
+      <w:r>
+        <w:rPr>
+          <w:b/>
+          <w:bCs/>
+        </w:rPr>
+        <w:t>Program is stuck at this step.</w:t>
+      </w:r>
+    </w:p>
+    <w:p>
+      <w:pPr>
+        <w:pStyle w:val="NoSpacing"/>
+      </w:pPr>
+      <w:r>
+        <w:t xml:space="preserve">Typically, this step should take at most </w:t>
+      </w:r>
+      <w:r>
+        <w:t>10</w:t>
+      </w:r>
+      <w:r>
+        <w:t xml:space="preserve"> minute</w:t>
+      </w:r>
+      <w:r>
+        <w:t>s</w:t>
+      </w:r>
+      <w:r>
+        <w:t>. This is most likely due to the empty rows (after the last row of your spreadsheet) is being read</w:t>
+      </w:r>
+      <w:r>
+        <w:t>. To resolve, see section 4.1 error of the same title.</w:t>
+      </w:r>
+    </w:p>
+    <w:p>
+      <w:pPr>
+        <w:pStyle w:val="NoSpacing"/>
+        <w:rPr>
+          <w:b/>
+          <w:bCs/>
+        </w:rPr>
+      </w:pPr>
+    </w:p>
+    <w:p>
+      <w:pPr>
+        <w:pStyle w:val="NoSpacing"/>
+        <w:rPr>
+          <w:b/>
+          <w:bCs/>
+        </w:rPr>
+      </w:pPr>
+      <w:r>
+        <w:rPr>
+          <w:b/>
+          <w:bCs/>
+        </w:rPr>
+        <w:t xml:space="preserve">MATLAB function </w:t>
+      </w:r>
+      <w:r>
+        <w:rPr>
+          <w:b/>
+          <w:bCs/>
+        </w:rPr>
+        <w:t>would</w:t>
+      </w:r>
+      <w:r>
+        <w:rPr>
+          <w:b/>
+          <w:bCs/>
+        </w:rPr>
+        <w:t xml:space="preserve"> raise a warning if it detected inconsistency in mappings.</w:t>
+      </w:r>
+    </w:p>
+    <w:p>
+      <w:pPr>
+        <w:pStyle w:val="NoSpacing"/>
+      </w:pPr>
       <w:r>
         <w:t>Common errors:</w:t>
       </w:r>
@@ -6174,6 +6372,9 @@
       </w:r>
     </w:p>
     <w:p>
+      <w:pPr>
+        <w:pStyle w:val="NoSpacing"/>
+      </w:pPr>
       <w:r>
         <w:t>Suggestions:</w:t>
       </w:r>
@@ -6224,21 +6425,72 @@
       </w:r>
     </w:p>
     <w:p>
-      <w:r>
+      <w:pPr>
+        <w:pStyle w:val="NoSpacing"/>
+        <w:rPr>
+          <w:b/>
+          <w:bCs/>
+        </w:rPr>
+      </w:pPr>
+      <w:r>
+        <w:rPr>
+          <w:b/>
+          <w:bCs/>
+        </w:rPr>
         <w:t>Dimension mismatch</w:t>
       </w:r>
-      <w:r>
-        <w:t xml:space="preserve"> or this step take abnormal long time to finish</w:t>
-      </w:r>
-      <w:r>
-        <w:t>: Go to your data excel files, select empty columns after the end-most of your data. Highlight all the way to the end, then deleted all empty rows.</w:t>
-      </w:r>
-    </w:p>
+    </w:p>
+    <w:p>
+      <w:pPr>
+        <w:pStyle w:val="NoSpacing"/>
+      </w:pPr>
+      <w:r>
+        <w:t>There is likely a typo somewhere or you forgot to add a metabolite(s).</w:t>
+      </w:r>
+    </w:p>
+    <w:p>
+      <w:pPr>
+        <w:pStyle w:val="NoSpacing"/>
+        <w:rPr>
+          <w:b/>
+          <w:bCs/>
+        </w:rPr>
+      </w:pPr>
+    </w:p>
+    <w:p>
+      <w:pPr>
+        <w:pStyle w:val="NoSpacing"/>
+      </w:pPr>
+      <w:r>
+        <w:rPr>
+          <w:b/>
+          <w:bCs/>
+        </w:rPr>
+        <w:t>Program is stuck at this step.</w:t>
+      </w:r>
+    </w:p>
+    <w:p>
+      <w:pPr>
+        <w:pStyle w:val="NoSpacing"/>
+      </w:pPr>
+      <w:r>
+        <w:t xml:space="preserve">Typically, this step should take at most 30 minutes to an hour. </w:t>
+      </w:r>
+      <w:r>
+        <w:t xml:space="preserve">This is most likely due to the empty rows (after the last row of your spreadsheet) is being read. </w:t>
+      </w:r>
+      <w:r>
+        <w:t>To resolve, see section 4.1 error of the same title.</w:t>
+      </w:r>
+    </w:p>
+    <w:p/>
+    <w:p/>
     <w:p>
       <w:pPr>
         <w:pStyle w:val="Heading2"/>
       </w:pPr>
       <w:r>
+        <w:lastRenderedPageBreak/>
         <w:t>4.5. Errors at</w:t>
       </w:r>
       <w:r>
@@ -6352,7 +6604,6 @@
         </w:numPr>
       </w:pPr>
       <w:r>
-        <w:lastRenderedPageBreak/>
         <w:t>Example:</w:t>
       </w:r>
       <w:r>
@@ -6386,8 +6637,38 @@
       </w:r>
     </w:p>
     <w:p>
-      <w:r>
-        <w:t>None recorded.</w:t>
+      <w:pPr>
+        <w:pStyle w:val="NoSpacing"/>
+        <w:rPr>
+          <w:b/>
+          <w:bCs/>
+        </w:rPr>
+      </w:pPr>
+      <w:r>
+        <w:rPr>
+          <w:b/>
+          <w:bCs/>
+        </w:rPr>
+        <w:t xml:space="preserve">NaN </w:t>
+      </w:r>
+      <w:r>
+        <w:rPr>
+          <w:b/>
+          <w:bCs/>
+        </w:rPr>
+        <w:t>values</w:t>
+      </w:r>
+      <w:r>
+        <w:rPr>
+          <w:b/>
+          <w:bCs/>
+        </w:rPr>
+        <w:t xml:space="preserve"> reported</w:t>
+      </w:r>
+    </w:p>
+    <w:p>
+      <w:r>
+        <w:t>Something wrong with the starting point and solution search path. Need to re-initiate the whole run from the beginning (even data reloading)</w:t>
       </w:r>
     </w:p>
     <w:p>
@@ -6402,8 +6683,30 @@
       </w:r>
     </w:p>
     <w:p>
-      <w:r>
-        <w:t>None recorded.</w:t>
+      <w:pPr>
+        <w:pStyle w:val="NoSpacing"/>
+        <w:rPr>
+          <w:b/>
+          <w:bCs/>
+        </w:rPr>
+      </w:pPr>
+      <w:r>
+        <w:rPr>
+          <w:b/>
+          <w:bCs/>
+        </w:rPr>
+        <w:t>Take an abnormally long time</w:t>
+      </w:r>
+    </w:p>
+    <w:p>
+      <w:r>
+        <w:t xml:space="preserve">This is problem dependent, typically happens for a large metabolic network. </w:t>
+      </w:r>
+      <w:r>
+        <w:t xml:space="preserve">This happens possibly due to an unresolved flux confidence interval. </w:t>
+      </w:r>
+      <w:r>
+        <w:t>Maximum wait time of 3 hours is recommended before pre-maturely terminating a confidence interval search for a particular reaction. To terminate, pause the program, execute MATLAB scripts line-by-line until you reach the line right before the termination criteria of “f &gt; fmax”, then change your f to some value bigger than fmax to manually terminate.</w:t>
       </w:r>
     </w:p>
     <w:p>
@@ -6539,6 +6842,7 @@
           <w:noProof/>
           <w:szCs w:val="24"/>
         </w:rPr>
+        <w:lastRenderedPageBreak/>
         <w:t xml:space="preserve">4. </w:t>
       </w:r>
       <w:r>
@@ -6620,107 +6924,6 @@
       </w:r>
     </w:p>
     <w:p/>
-    <w:p>
-      <w:pPr>
-        <w:pStyle w:val="EndNoteBibliography"/>
-        <w:spacing w:after="0"/>
-        <w:rPr>
-          <w:noProof/>
-        </w:rPr>
-      </w:pPr>
-      <w:r>
-        <w:fldChar w:fldCharType="begin"/>
-      </w:r>
-      <w:r>
-        <w:instrText xml:space="preserve"> ADDIN EN.REFLIST </w:instrText>
-      </w:r>
-      <w:r>
-        <w:fldChar w:fldCharType="separate"/>
-      </w:r>
-      <w:r>
-        <w:rPr>
-          <w:noProof/>
-        </w:rPr>
-        <w:t>1.</w:t>
-      </w:r>
-      <w:r>
-        <w:rPr>
-          <w:noProof/>
-        </w:rPr>
-        <w:tab/>
-        <w:t>Noor E, Haraldsdottir HS, Milo R, Fleming RM. Consistent estimation of Gibbs energy using component contributions. PLoS Comput Biol. 2013;9(7):e1003098.</w:t>
-      </w:r>
-    </w:p>
-    <w:p>
-      <w:pPr>
-        <w:pStyle w:val="EndNoteBibliography"/>
-        <w:spacing w:after="0"/>
-        <w:rPr>
-          <w:noProof/>
-        </w:rPr>
-      </w:pPr>
-      <w:r>
-        <w:rPr>
-          <w:noProof/>
-        </w:rPr>
-        <w:t>2.</w:t>
-      </w:r>
-      <w:r>
-        <w:rPr>
-          <w:noProof/>
-        </w:rPr>
-        <w:tab/>
-        <w:t>Xiong W, Lo J, Chou KJ, Wu C, Magnusson L, Dong T, et al. Isotope-Assisted Metabolite Analysis Sheds Light on Central Carbon Metabolism of a Model Cellulolytic Bacterium Clostridium thermocellum. Front Microbiol. 2018;9:1947.</w:t>
-      </w:r>
-    </w:p>
-    <w:p>
-      <w:pPr>
-        <w:pStyle w:val="EndNoteBibliography"/>
-        <w:spacing w:after="0"/>
-        <w:rPr>
-          <w:noProof/>
-        </w:rPr>
-      </w:pPr>
-      <w:r>
-        <w:rPr>
-          <w:noProof/>
-        </w:rPr>
-        <w:t>3.</w:t>
-      </w:r>
-      <w:r>
-        <w:rPr>
-          <w:noProof/>
-        </w:rPr>
-        <w:tab/>
-        <w:t>Mall A, Sobotta J, Huber C, Tschirner C, Kowarschik S, Bacnik K, et al. Reversibility of citrate synthase allows autotrophic growth of thermophyilic bacterium. Science. 2018;359:563-7.</w:t>
-      </w:r>
-    </w:p>
-    <w:p>
-      <w:pPr>
-        <w:pStyle w:val="EndNoteBibliography"/>
-        <w:rPr>
-          <w:noProof/>
-        </w:rPr>
-      </w:pPr>
-      <w:r>
-        <w:rPr>
-          <w:noProof/>
-        </w:rPr>
-        <w:t>4.</w:t>
-      </w:r>
-      <w:r>
-        <w:rPr>
-          <w:noProof/>
-        </w:rPr>
-        <w:tab/>
-        <w:t>Nunoura T, Chikaraishi Y, Izaki R, Takashe S, Sato T, Harada T, et al. A primordial and reversible TCA cycle in a facultatively chemolithoautotrophi thermophile. 359. 2018(559-563).</w:t>
-      </w:r>
-    </w:p>
-    <w:p>
-      <w:r>
-        <w:fldChar w:fldCharType="end"/>
-      </w:r>
-    </w:p>
     <w:sectPr>
       <w:pgSz w:w="12240" w:h="15840"/>
       <w:pgMar w:top="1440" w:right="1440" w:bottom="1440" w:left="1440" w:header="720" w:footer="720" w:gutter="0"/>
@@ -6732,7 +6935,7 @@
 </file>
 
 <file path=word/numbering.xml><?xml version="1.0" encoding="utf-8"?>
-<w:numbering xmlns:wpc="http://schemas.microsoft.com/office/word/2010/wordprocessingCanvas" xmlns:cx="http://schemas.microsoft.com/office/drawing/2014/chartex" xmlns:cx1="http://schemas.microsoft.com/office/drawing/2015/9/8/chartex" xmlns:cx2="http://schemas.microsoft.com/office/drawing/2015/10/21/chartex" xmlns:cx3="http://schemas.microsoft.com/office/drawing/2016/5/9/chartex" xmlns:cx4="http://schemas.microsoft.com/office/drawing/2016/5/10/chartex" xmlns:cx5="http://schemas.microsoft.com/office/drawing/2016/5/11/chartex" xmlns:cx6="http://schemas.microsoft.com/office/drawing/2016/5/12/chartex" xmlns:cx7="http://schemas.microsoft.com/office/drawing/2016/5/13/chartex" xmlns:cx8="http://schemas.microsoft.com/office/drawing/2016/5/14/chartex" xmlns:mc="http://schemas.openxmlformats.org/markup-compatibility/2006" xmlns:aink="http://schemas.microsoft.com/office/drawing/2016/ink" xmlns:am3d="http://schemas.microsoft.com/office/drawing/2017/model3d" xmlns:o="urn:schemas-microsoft-com:office:office" xmlns:r="http://schemas.openxmlformats.org/officeDocument/2006/relationships" xmlns:m="http://schemas.openxmlformats.org/officeDocument/2006/math" xmlns:v="urn:schemas-microsoft-com:vml" xmlns:wp14="http://schemas.microsoft.com/office/word/2010/wordprocessingDrawing" xmlns:wp="http://schemas.openxmlformats.org/drawingml/2006/wordprocessingDrawing" xmlns:w10="urn:schemas-microsoft-com:office:word" xmlns:w="http://schemas.openxmlformats.org/wordprocessingml/2006/main" xmlns:w14="http://schemas.microsoft.com/office/word/2010/wordml" xmlns:w15="http://schemas.microsoft.com/office/word/2012/wordml" xmlns:w16cid="http://schemas.microsoft.com/office/word/2016/wordml/cid" xmlns:w16se="http://schemas.microsoft.com/office/word/2015/wordml/symex" xmlns:wpg="http://schemas.microsoft.com/office/word/2010/wordprocessingGroup" xmlns:wpi="http://schemas.microsoft.com/office/word/2010/wordprocessingInk" xmlns:wne="http://schemas.microsoft.com/office/word/2006/wordml" xmlns:wps="http://schemas.microsoft.com/office/word/2010/wordprocessingShape" mc:Ignorable="w14 w15 w16se w16cid wp14">
+<w:numbering xmlns:wpc="http://schemas.microsoft.com/office/word/2010/wordprocessingCanvas" xmlns:cx="http://schemas.microsoft.com/office/drawing/2014/chartex" xmlns:cx1="http://schemas.microsoft.com/office/drawing/2015/9/8/chartex" xmlns:cx2="http://schemas.microsoft.com/office/drawing/2015/10/21/chartex" xmlns:cx3="http://schemas.microsoft.com/office/drawing/2016/5/9/chartex" xmlns:cx4="http://schemas.microsoft.com/office/drawing/2016/5/10/chartex" xmlns:cx5="http://schemas.microsoft.com/office/drawing/2016/5/11/chartex" xmlns:cx6="http://schemas.microsoft.com/office/drawing/2016/5/12/chartex" xmlns:cx7="http://schemas.microsoft.com/office/drawing/2016/5/13/chartex" xmlns:cx8="http://schemas.microsoft.com/office/drawing/2016/5/14/chartex" xmlns:mc="http://schemas.openxmlformats.org/markup-compatibility/2006" xmlns:aink="http://schemas.microsoft.com/office/drawing/2016/ink" xmlns:am3d="http://schemas.microsoft.com/office/drawing/2017/model3d" xmlns:o="urn:schemas-microsoft-com:office:office" xmlns:r="http://schemas.openxmlformats.org/officeDocument/2006/relationships" xmlns:m="http://schemas.openxmlformats.org/officeDocument/2006/math" xmlns:v="urn:schemas-microsoft-com:vml" xmlns:wp14="http://schemas.microsoft.com/office/word/2010/wordprocessingDrawing" xmlns:wp="http://schemas.openxmlformats.org/drawingml/2006/wordprocessingDrawing" xmlns:w10="urn:schemas-microsoft-com:office:word" xmlns:w="http://schemas.openxmlformats.org/wordprocessingml/2006/main" xmlns:w14="http://schemas.microsoft.com/office/word/2010/wordml" xmlns:w15="http://schemas.microsoft.com/office/word/2012/wordml" xmlns:w16cex="http://schemas.microsoft.com/office/word/2018/wordml/cex" xmlns:w16cid="http://schemas.microsoft.com/office/word/2016/wordml/cid" xmlns:w16="http://schemas.microsoft.com/office/word/2018/wordml" xmlns:w16sdtdh="http://schemas.microsoft.com/office/word/2020/wordml/sdtdatahash" xmlns:w16se="http://schemas.microsoft.com/office/word/2015/wordml/symex" xmlns:wpg="http://schemas.microsoft.com/office/word/2010/wordprocessingGroup" xmlns:wpi="http://schemas.microsoft.com/office/word/2010/wordprocessingInk" xmlns:wne="http://schemas.microsoft.com/office/word/2006/wordml" xmlns:wps="http://schemas.microsoft.com/office/word/2010/wordprocessingShape" mc:Ignorable="w14 w15 w16se w16cid w16 w16cex w16sdtdh wp14">
   <w:abstractNum w:abstractNumId="0" w15:restartNumberingAfterBreak="0">
     <w:nsid w:val="95BE9628"/>
     <w:multiLevelType w:val="hybridMultilevel"/>
@@ -8475,7 +8678,7 @@
 </file>
 
 <file path=word/styles.xml><?xml version="1.0" encoding="utf-8"?>
-<w:styles xmlns:mc="http://schemas.openxmlformats.org/markup-compatibility/2006" xmlns:r="http://schemas.openxmlformats.org/officeDocument/2006/relationships" xmlns:w="http://schemas.openxmlformats.org/wordprocessingml/2006/main" xmlns:w14="http://schemas.microsoft.com/office/word/2010/wordml" xmlns:w15="http://schemas.microsoft.com/office/word/2012/wordml" xmlns:w16cid="http://schemas.microsoft.com/office/word/2016/wordml/cid" xmlns:w16se="http://schemas.microsoft.com/office/word/2015/wordml/symex" mc:Ignorable="w14 w15 w16se w16cid">
+<w:styles xmlns:mc="http://schemas.openxmlformats.org/markup-compatibility/2006" xmlns:r="http://schemas.openxmlformats.org/officeDocument/2006/relationships" xmlns:w="http://schemas.openxmlformats.org/wordprocessingml/2006/main" xmlns:w14="http://schemas.microsoft.com/office/word/2010/wordml" xmlns:w15="http://schemas.microsoft.com/office/word/2012/wordml" xmlns:w16cex="http://schemas.microsoft.com/office/word/2018/wordml/cex" xmlns:w16cid="http://schemas.microsoft.com/office/word/2016/wordml/cid" xmlns:w16="http://schemas.microsoft.com/office/word/2018/wordml" xmlns:w16sdtdh="http://schemas.microsoft.com/office/word/2020/wordml/sdtdatahash" xmlns:w16se="http://schemas.microsoft.com/office/word/2015/wordml/symex" mc:Ignorable="w14 w15 w16se w16cid w16 w16cex w16sdtdh">
   <w:docDefaults>
     <w:rPrDefault>
       <w:rPr>
@@ -8597,6 +8800,7 @@
     <w:lsdException w:name="HTML Sample" w:semiHidden="1" w:unhideWhenUsed="1"/>
     <w:lsdException w:name="HTML Typewriter" w:semiHidden="1" w:unhideWhenUsed="1"/>
     <w:lsdException w:name="HTML Variable" w:semiHidden="1" w:unhideWhenUsed="1"/>
+    <w:lsdException w:name="Normal Table" w:semiHidden="1" w:unhideWhenUsed="1"/>
     <w:lsdException w:name="annotation subject" w:semiHidden="1" w:unhideWhenUsed="1"/>
     <w:lsdException w:name="No List" w:semiHidden="1" w:unhideWhenUsed="1"/>
     <w:lsdException w:name="Outline List 1" w:semiHidden="1" w:unhideWhenUsed="1"/>
@@ -8643,8 +8847,10 @@
     <w:lsdException w:name="Table Subtle 2" w:semiHidden="1" w:unhideWhenUsed="1"/>
     <w:lsdException w:name="Table Web 1" w:semiHidden="1" w:unhideWhenUsed="1"/>
     <w:lsdException w:name="Table Web 2" w:semiHidden="1" w:unhideWhenUsed="1"/>
+    <w:lsdException w:name="Table Web 3" w:semiHidden="1" w:unhideWhenUsed="1"/>
     <w:lsdException w:name="Balloon Text" w:semiHidden="1" w:unhideWhenUsed="1"/>
     <w:lsdException w:name="Table Grid" w:uiPriority="39"/>
+    <w:lsdException w:name="Table Theme" w:semiHidden="1" w:unhideWhenUsed="1"/>
     <w:lsdException w:name="Placeholder Text" w:semiHidden="1"/>
     <w:lsdException w:name="No Spacing" w:uiPriority="1" w:qFormat="1"/>
     <w:lsdException w:name="Light Shading" w:uiPriority="60"/>
@@ -8985,13 +9191,14 @@
     <w:link w:val="TitleChar"/>
     <w:uiPriority w:val="10"/>
     <w:qFormat/>
-    <w:rsid w:val="0083110D"/>
+    <w:rsid w:val="00A949F5"/>
     <w:pPr>
       <w:spacing w:after="0" w:line="240" w:lineRule="auto"/>
       <w:contextualSpacing/>
     </w:pPr>
     <w:rPr>
       <w:rFonts w:eastAsiaTheme="majorEastAsia" w:cstheme="majorBidi"/>
+      <w:b/>
       <w:spacing w:val="-10"/>
       <w:kern w:val="28"/>
       <w:sz w:val="28"/>
@@ -9003,9 +9210,10 @@
     <w:basedOn w:val="DefaultParagraphFont"/>
     <w:link w:val="Title"/>
     <w:uiPriority w:val="10"/>
-    <w:rsid w:val="0083110D"/>
+    <w:rsid w:val="00A949F5"/>
     <w:rPr>
       <w:rFonts w:ascii="Times New Roman" w:eastAsiaTheme="majorEastAsia" w:hAnsi="Times New Roman" w:cstheme="majorBidi"/>
+      <w:b/>
       <w:spacing w:val="-10"/>
       <w:kern w:val="28"/>
       <w:sz w:val="28"/>

</xml_diff>